<commit_message>
Added history of changes. Ver 02
</commit_message>
<xml_diff>
--- a/docs/Business Analysis.docx
+++ b/docs/Business Analysis.docx
@@ -456,7 +456,7 @@
               <w:cnfStyle w:val="000000010000" w:firstRow="0" w:lastRow="0" w:firstColumn="0" w:lastColumn="0" w:oddVBand="0" w:evenVBand="0" w:oddHBand="0" w:evenHBand="1" w:firstRowFirstColumn="0" w:firstRowLastColumn="0" w:lastRowFirstColumn="0" w:lastRowLastColumn="0"/>
             </w:pPr>
             <w:r>
-              <w:t>01</w:t>
+              <w:t>02</w:t>
             </w:r>
           </w:p>
         </w:tc>
@@ -666,7 +666,409 @@
     </w:tbl>
     <w:p/>
     <w:p/>
-    <w:p/>
+    <w:tbl>
+      <w:tblPr>
+        <w:tblStyle w:val="LightGrid"/>
+        <w:tblW w:w="9747" w:type="dxa"/>
+        <w:tblLook w:val="04A0" w:firstRow="1" w:lastRow="0" w:firstColumn="1" w:lastColumn="0" w:noHBand="0" w:noVBand="1"/>
+      </w:tblPr>
+      <w:tblGrid>
+        <w:gridCol w:w="1809"/>
+        <w:gridCol w:w="1843"/>
+        <w:gridCol w:w="1985"/>
+        <w:gridCol w:w="4110"/>
+      </w:tblGrid>
+      <w:tr>
+        <w:trPr>
+          <w:cnfStyle w:val="100000000000" w:firstRow="1" w:lastRow="0" w:firstColumn="0" w:lastColumn="0" w:oddVBand="0" w:evenVBand="0" w:oddHBand="0" w:evenHBand="0" w:firstRowFirstColumn="0" w:firstRowLastColumn="0" w:lastRowFirstColumn="0" w:lastRowLastColumn="0"/>
+          <w:trHeight w:val="541"/>
+        </w:trPr>
+        <w:tc>
+          <w:tcPr>
+            <w:cnfStyle w:val="001000000000" w:firstRow="0" w:lastRow="0" w:firstColumn="1" w:lastColumn="0" w:oddVBand="0" w:evenVBand="0" w:oddHBand="0" w:evenHBand="0" w:firstRowFirstColumn="0" w:firstRowLastColumn="0" w:lastRowFirstColumn="0" w:lastRowLastColumn="0"/>
+            <w:tcW w:w="9747" w:type="dxa"/>
+            <w:gridSpan w:val="4"/>
+            <w:shd w:val="clear" w:color="auto" w:fill="BFBFBF" w:themeFill="background1" w:themeFillShade="BF"/>
+            <w:vAlign w:val="center"/>
+          </w:tcPr>
+          <w:p>
+            <w:r>
+              <w:t>History of changes:</w:t>
+            </w:r>
+          </w:p>
+        </w:tc>
+      </w:tr>
+      <w:tr>
+        <w:trPr>
+          <w:cnfStyle w:val="000000100000" w:firstRow="0" w:lastRow="0" w:firstColumn="0" w:lastColumn="0" w:oddVBand="0" w:evenVBand="0" w:oddHBand="1" w:evenHBand="0" w:firstRowFirstColumn="0" w:firstRowLastColumn="0" w:lastRowFirstColumn="0" w:lastRowLastColumn="0"/>
+          <w:trHeight w:val="525"/>
+        </w:trPr>
+        <w:tc>
+          <w:tcPr>
+            <w:cnfStyle w:val="001000000000" w:firstRow="0" w:lastRow="0" w:firstColumn="1" w:lastColumn="0" w:oddVBand="0" w:evenVBand="0" w:oddHBand="0" w:evenHBand="0" w:firstRowFirstColumn="0" w:firstRowLastColumn="0" w:lastRowFirstColumn="0" w:lastRowLastColumn="0"/>
+            <w:tcW w:w="1809" w:type="dxa"/>
+            <w:shd w:val="clear" w:color="auto" w:fill="auto"/>
+            <w:vAlign w:val="center"/>
+          </w:tcPr>
+          <w:p>
+            <w:pPr>
+              <w:jc w:val="center"/>
+            </w:pPr>
+            <w:r>
+              <w:t>Version</w:t>
+            </w:r>
+          </w:p>
+        </w:tc>
+        <w:tc>
+          <w:tcPr>
+            <w:tcW w:w="1843" w:type="dxa"/>
+            <w:shd w:val="clear" w:color="auto" w:fill="FFFFFF" w:themeFill="background1"/>
+            <w:vAlign w:val="center"/>
+          </w:tcPr>
+          <w:p>
+            <w:pPr>
+              <w:tabs>
+                <w:tab w:val="center" w:pos="916"/>
+                <w:tab w:val="right" w:pos="1832"/>
+              </w:tabs>
+              <w:jc w:val="center"/>
+              <w:cnfStyle w:val="000000100000" w:firstRow="0" w:lastRow="0" w:firstColumn="0" w:lastColumn="0" w:oddVBand="0" w:evenVBand="0" w:oddHBand="1" w:evenHBand="0" w:firstRowFirstColumn="0" w:firstRowLastColumn="0" w:lastRowFirstColumn="0" w:lastRowLastColumn="0"/>
+              <w:rPr>
+                <w:rFonts w:asciiTheme="majorHAnsi" w:hAnsiTheme="majorHAnsi"/>
+                <w:b/>
+              </w:rPr>
+            </w:pPr>
+            <w:r>
+              <w:rPr>
+                <w:rFonts w:asciiTheme="majorHAnsi" w:hAnsiTheme="majorHAnsi"/>
+                <w:b/>
+              </w:rPr>
+              <w:t>Date</w:t>
+            </w:r>
+          </w:p>
+        </w:tc>
+        <w:tc>
+          <w:tcPr>
+            <w:tcW w:w="1985" w:type="dxa"/>
+            <w:shd w:val="clear" w:color="auto" w:fill="auto"/>
+            <w:vAlign w:val="center"/>
+          </w:tcPr>
+          <w:p>
+            <w:pPr>
+              <w:jc w:val="center"/>
+              <w:cnfStyle w:val="000000100000" w:firstRow="0" w:lastRow="0" w:firstColumn="0" w:lastColumn="0" w:oddVBand="0" w:evenVBand="0" w:oddHBand="1" w:evenHBand="0" w:firstRowFirstColumn="0" w:firstRowLastColumn="0" w:lastRowFirstColumn="0" w:lastRowLastColumn="0"/>
+              <w:rPr>
+                <w:rFonts w:asciiTheme="majorHAnsi" w:hAnsiTheme="majorHAnsi"/>
+                <w:b/>
+              </w:rPr>
+            </w:pPr>
+            <w:r>
+              <w:rPr>
+                <w:rFonts w:asciiTheme="majorHAnsi" w:hAnsiTheme="majorHAnsi"/>
+                <w:b/>
+              </w:rPr>
+              <w:t>Who</w:t>
+            </w:r>
+          </w:p>
+        </w:tc>
+        <w:tc>
+          <w:tcPr>
+            <w:tcW w:w="4110" w:type="dxa"/>
+            <w:shd w:val="clear" w:color="auto" w:fill="auto"/>
+            <w:vAlign w:val="center"/>
+          </w:tcPr>
+          <w:p>
+            <w:pPr>
+              <w:jc w:val="center"/>
+              <w:cnfStyle w:val="000000100000" w:firstRow="0" w:lastRow="0" w:firstColumn="0" w:lastColumn="0" w:oddVBand="0" w:evenVBand="0" w:oddHBand="1" w:evenHBand="0" w:firstRowFirstColumn="0" w:firstRowLastColumn="0" w:lastRowFirstColumn="0" w:lastRowLastColumn="0"/>
+              <w:rPr>
+                <w:rFonts w:asciiTheme="majorHAnsi" w:hAnsiTheme="majorHAnsi"/>
+                <w:b/>
+              </w:rPr>
+            </w:pPr>
+            <w:r>
+              <w:rPr>
+                <w:rFonts w:asciiTheme="majorHAnsi" w:hAnsiTheme="majorHAnsi"/>
+                <w:b/>
+              </w:rPr>
+              <w:t>Description</w:t>
+            </w:r>
+          </w:p>
+        </w:tc>
+      </w:tr>
+      <w:tr>
+        <w:trPr>
+          <w:cnfStyle w:val="000000010000" w:firstRow="0" w:lastRow="0" w:firstColumn="0" w:lastColumn="0" w:oddVBand="0" w:evenVBand="0" w:oddHBand="0" w:evenHBand="1" w:firstRowFirstColumn="0" w:firstRowLastColumn="0" w:lastRowFirstColumn="0" w:lastRowLastColumn="0"/>
+          <w:trHeight w:val="525"/>
+        </w:trPr>
+        <w:tc>
+          <w:tcPr>
+            <w:cnfStyle w:val="001000000000" w:firstRow="0" w:lastRow="0" w:firstColumn="1" w:lastColumn="0" w:oddVBand="0" w:evenVBand="0" w:oddHBand="0" w:evenHBand="0" w:firstRowFirstColumn="0" w:firstRowLastColumn="0" w:lastRowFirstColumn="0" w:lastRowLastColumn="0"/>
+            <w:tcW w:w="1809" w:type="dxa"/>
+            <w:shd w:val="clear" w:color="auto" w:fill="auto"/>
+            <w:vAlign w:val="center"/>
+          </w:tcPr>
+          <w:p>
+            <w:pPr>
+              <w:jc w:val="center"/>
+              <w:rPr>
+                <w:rFonts w:asciiTheme="minorHAnsi" w:hAnsiTheme="minorHAnsi"/>
+                <w:b w:val="0"/>
+              </w:rPr>
+            </w:pPr>
+            <w:r>
+              <w:rPr>
+                <w:rFonts w:asciiTheme="minorHAnsi" w:hAnsiTheme="minorHAnsi"/>
+                <w:b w:val="0"/>
+              </w:rPr>
+              <w:t>01</w:t>
+            </w:r>
+          </w:p>
+        </w:tc>
+        <w:tc>
+          <w:tcPr>
+            <w:tcW w:w="1843" w:type="dxa"/>
+            <w:shd w:val="clear" w:color="auto" w:fill="FFFFFF" w:themeFill="background1"/>
+            <w:vAlign w:val="center"/>
+          </w:tcPr>
+          <w:p>
+            <w:pPr>
+              <w:tabs>
+                <w:tab w:val="center" w:pos="916"/>
+                <w:tab w:val="right" w:pos="1832"/>
+              </w:tabs>
+              <w:jc w:val="center"/>
+              <w:cnfStyle w:val="000000010000" w:firstRow="0" w:lastRow="0" w:firstColumn="0" w:lastColumn="0" w:oddVBand="0" w:evenVBand="0" w:oddHBand="0" w:evenHBand="1" w:firstRowFirstColumn="0" w:firstRowLastColumn="0" w:lastRowFirstColumn="0" w:lastRowLastColumn="0"/>
+            </w:pPr>
+            <w:r>
+              <w:t>2016-03-07</w:t>
+            </w:r>
+          </w:p>
+        </w:tc>
+        <w:tc>
+          <w:tcPr>
+            <w:tcW w:w="1985" w:type="dxa"/>
+            <w:shd w:val="clear" w:color="auto" w:fill="auto"/>
+            <w:vAlign w:val="center"/>
+          </w:tcPr>
+          <w:p>
+            <w:pPr>
+              <w:jc w:val="center"/>
+              <w:cnfStyle w:val="000000010000" w:firstRow="0" w:lastRow="0" w:firstColumn="0" w:lastColumn="0" w:oddVBand="0" w:evenVBand="0" w:oddHBand="0" w:evenHBand="1" w:firstRowFirstColumn="0" w:firstRowLastColumn="0" w:lastRowFirstColumn="0" w:lastRowLastColumn="0"/>
+            </w:pPr>
+            <w:proofErr w:type="spellStart"/>
+            <w:r>
+              <w:t>Michał</w:t>
+            </w:r>
+            <w:proofErr w:type="spellEnd"/>
+            <w:r>
+              <w:t xml:space="preserve"> </w:t>
+            </w:r>
+            <w:proofErr w:type="spellStart"/>
+            <w:r>
+              <w:t>Szklarski</w:t>
+            </w:r>
+            <w:proofErr w:type="spellEnd"/>
+          </w:p>
+        </w:tc>
+        <w:tc>
+          <w:tcPr>
+            <w:tcW w:w="4110" w:type="dxa"/>
+            <w:shd w:val="clear" w:color="auto" w:fill="auto"/>
+            <w:vAlign w:val="center"/>
+          </w:tcPr>
+          <w:p>
+            <w:pPr>
+              <w:jc w:val="center"/>
+              <w:cnfStyle w:val="000000010000" w:firstRow="0" w:lastRow="0" w:firstColumn="0" w:lastColumn="0" w:oddVBand="0" w:evenVBand="0" w:oddHBand="0" w:evenHBand="1" w:firstRowFirstColumn="0" w:firstRowLastColumn="0" w:lastRowFirstColumn="0" w:lastRowLastColumn="0"/>
+            </w:pPr>
+            <w:r>
+              <w:t>Initial version, definition</w:t>
+            </w:r>
+            <w:bookmarkStart w:id="0" w:name="_GoBack"/>
+            <w:bookmarkEnd w:id="0"/>
+          </w:p>
+        </w:tc>
+      </w:tr>
+      <w:tr>
+        <w:trPr>
+          <w:cnfStyle w:val="000000100000" w:firstRow="0" w:lastRow="0" w:firstColumn="0" w:lastColumn="0" w:oddVBand="0" w:evenVBand="0" w:oddHBand="1" w:evenHBand="0" w:firstRowFirstColumn="0" w:firstRowLastColumn="0" w:lastRowFirstColumn="0" w:lastRowLastColumn="0"/>
+          <w:trHeight w:val="525"/>
+        </w:trPr>
+        <w:tc>
+          <w:tcPr>
+            <w:cnfStyle w:val="001000000000" w:firstRow="0" w:lastRow="0" w:firstColumn="1" w:lastColumn="0" w:oddVBand="0" w:evenVBand="0" w:oddHBand="0" w:evenHBand="0" w:firstRowFirstColumn="0" w:firstRowLastColumn="0" w:lastRowFirstColumn="0" w:lastRowLastColumn="0"/>
+            <w:tcW w:w="1809" w:type="dxa"/>
+            <w:shd w:val="clear" w:color="auto" w:fill="auto"/>
+            <w:vAlign w:val="center"/>
+          </w:tcPr>
+          <w:p>
+            <w:pPr>
+              <w:jc w:val="center"/>
+              <w:rPr>
+                <w:rFonts w:asciiTheme="minorHAnsi" w:hAnsiTheme="minorHAnsi"/>
+                <w:b w:val="0"/>
+              </w:rPr>
+            </w:pPr>
+            <w:r>
+              <w:rPr>
+                <w:rFonts w:asciiTheme="minorHAnsi" w:hAnsiTheme="minorHAnsi"/>
+                <w:b w:val="0"/>
+              </w:rPr>
+              <w:t>02</w:t>
+            </w:r>
+          </w:p>
+        </w:tc>
+        <w:tc>
+          <w:tcPr>
+            <w:tcW w:w="1843" w:type="dxa"/>
+            <w:shd w:val="clear" w:color="auto" w:fill="FFFFFF" w:themeFill="background1"/>
+            <w:vAlign w:val="center"/>
+          </w:tcPr>
+          <w:p>
+            <w:pPr>
+              <w:tabs>
+                <w:tab w:val="center" w:pos="916"/>
+                <w:tab w:val="right" w:pos="1832"/>
+              </w:tabs>
+              <w:jc w:val="center"/>
+              <w:cnfStyle w:val="000000100000" w:firstRow="0" w:lastRow="0" w:firstColumn="0" w:lastColumn="0" w:oddVBand="0" w:evenVBand="0" w:oddHBand="1" w:evenHBand="0" w:firstRowFirstColumn="0" w:firstRowLastColumn="0" w:lastRowFirstColumn="0" w:lastRowLastColumn="0"/>
+            </w:pPr>
+            <w:r>
+              <w:t>2016-03-07</w:t>
+            </w:r>
+          </w:p>
+        </w:tc>
+        <w:tc>
+          <w:tcPr>
+            <w:tcW w:w="1985" w:type="dxa"/>
+            <w:shd w:val="clear" w:color="auto" w:fill="auto"/>
+            <w:vAlign w:val="center"/>
+          </w:tcPr>
+          <w:p>
+            <w:pPr>
+              <w:jc w:val="center"/>
+              <w:cnfStyle w:val="000000100000" w:firstRow="0" w:lastRow="0" w:firstColumn="0" w:lastColumn="0" w:oddVBand="0" w:evenVBand="0" w:oddHBand="1" w:evenHBand="0" w:firstRowFirstColumn="0" w:firstRowLastColumn="0" w:lastRowFirstColumn="0" w:lastRowLastColumn="0"/>
+            </w:pPr>
+            <w:proofErr w:type="spellStart"/>
+            <w:r>
+              <w:t>Michał</w:t>
+            </w:r>
+            <w:proofErr w:type="spellEnd"/>
+            <w:r>
+              <w:t xml:space="preserve"> </w:t>
+            </w:r>
+            <w:proofErr w:type="spellStart"/>
+            <w:r>
+              <w:t>Szklarski</w:t>
+            </w:r>
+            <w:proofErr w:type="spellEnd"/>
+          </w:p>
+        </w:tc>
+        <w:tc>
+          <w:tcPr>
+            <w:tcW w:w="4110" w:type="dxa"/>
+            <w:shd w:val="clear" w:color="auto" w:fill="auto"/>
+            <w:vAlign w:val="center"/>
+          </w:tcPr>
+          <w:p>
+            <w:pPr>
+              <w:jc w:val="center"/>
+              <w:cnfStyle w:val="000000100000" w:firstRow="0" w:lastRow="0" w:firstColumn="0" w:lastColumn="0" w:oddVBand="0" w:evenVBand="0" w:oddHBand="1" w:evenHBand="0" w:firstRowFirstColumn="0" w:firstRowLastColumn="0" w:lastRowFirstColumn="0" w:lastRowLastColumn="0"/>
+            </w:pPr>
+            <w:r>
+              <w:t>Added document metric and history of changes parts</w:t>
+            </w:r>
+          </w:p>
+        </w:tc>
+      </w:tr>
+      <w:tr>
+        <w:trPr>
+          <w:cnfStyle w:val="000000010000" w:firstRow="0" w:lastRow="0" w:firstColumn="0" w:lastColumn="0" w:oddVBand="0" w:evenVBand="0" w:oddHBand="0" w:evenHBand="1" w:firstRowFirstColumn="0" w:firstRowLastColumn="0" w:lastRowFirstColumn="0" w:lastRowLastColumn="0"/>
+          <w:trHeight w:val="525"/>
+        </w:trPr>
+        <w:tc>
+          <w:tcPr>
+            <w:cnfStyle w:val="001000000000" w:firstRow="0" w:lastRow="0" w:firstColumn="1" w:lastColumn="0" w:oddVBand="0" w:evenVBand="0" w:oddHBand="0" w:evenHBand="0" w:firstRowFirstColumn="0" w:firstRowLastColumn="0" w:lastRowFirstColumn="0" w:lastRowLastColumn="0"/>
+            <w:tcW w:w="1809" w:type="dxa"/>
+            <w:shd w:val="clear" w:color="auto" w:fill="auto"/>
+            <w:vAlign w:val="center"/>
+          </w:tcPr>
+          <w:p>
+            <w:pPr>
+              <w:jc w:val="center"/>
+              <w:rPr>
+                <w:rFonts w:asciiTheme="minorHAnsi" w:hAnsiTheme="minorHAnsi"/>
+                <w:b w:val="0"/>
+              </w:rPr>
+            </w:pPr>
+            <w:r>
+              <w:rPr>
+                <w:rFonts w:asciiTheme="minorHAnsi" w:hAnsiTheme="minorHAnsi"/>
+                <w:b w:val="0"/>
+              </w:rPr>
+              <w:t>03</w:t>
+            </w:r>
+          </w:p>
+        </w:tc>
+        <w:tc>
+          <w:tcPr>
+            <w:tcW w:w="1843" w:type="dxa"/>
+            <w:shd w:val="clear" w:color="auto" w:fill="FFFFFF" w:themeFill="background1"/>
+            <w:vAlign w:val="center"/>
+          </w:tcPr>
+          <w:p>
+            <w:pPr>
+              <w:tabs>
+                <w:tab w:val="center" w:pos="916"/>
+                <w:tab w:val="right" w:pos="1832"/>
+              </w:tabs>
+              <w:jc w:val="center"/>
+              <w:cnfStyle w:val="000000010000" w:firstRow="0" w:lastRow="0" w:firstColumn="0" w:lastColumn="0" w:oddVBand="0" w:evenVBand="0" w:oddHBand="0" w:evenHBand="1" w:firstRowFirstColumn="0" w:firstRowLastColumn="0" w:lastRowFirstColumn="0" w:lastRowLastColumn="0"/>
+            </w:pPr>
+          </w:p>
+        </w:tc>
+        <w:tc>
+          <w:tcPr>
+            <w:tcW w:w="1985" w:type="dxa"/>
+            <w:shd w:val="clear" w:color="auto" w:fill="auto"/>
+            <w:vAlign w:val="center"/>
+          </w:tcPr>
+          <w:p>
+            <w:pPr>
+              <w:jc w:val="center"/>
+              <w:cnfStyle w:val="000000010000" w:firstRow="0" w:lastRow="0" w:firstColumn="0" w:lastColumn="0" w:oddVBand="0" w:evenVBand="0" w:oddHBand="0" w:evenHBand="1" w:firstRowFirstColumn="0" w:firstRowLastColumn="0" w:lastRowFirstColumn="0" w:lastRowLastColumn="0"/>
+            </w:pPr>
+            <w:proofErr w:type="spellStart"/>
+            <w:r>
+              <w:t>Michał</w:t>
+            </w:r>
+            <w:proofErr w:type="spellEnd"/>
+            <w:r>
+              <w:t xml:space="preserve"> </w:t>
+            </w:r>
+            <w:proofErr w:type="spellStart"/>
+            <w:r>
+              <w:t>Szklarski</w:t>
+            </w:r>
+            <w:proofErr w:type="spellEnd"/>
+          </w:p>
+        </w:tc>
+        <w:tc>
+          <w:tcPr>
+            <w:tcW w:w="4110" w:type="dxa"/>
+            <w:shd w:val="clear" w:color="auto" w:fill="auto"/>
+            <w:vAlign w:val="center"/>
+          </w:tcPr>
+          <w:p>
+            <w:pPr>
+              <w:jc w:val="center"/>
+              <w:cnfStyle w:val="000000010000" w:firstRow="0" w:lastRow="0" w:firstColumn="0" w:lastColumn="0" w:oddVBand="0" w:evenVBand="0" w:oddHBand="0" w:evenHBand="1" w:firstRowFirstColumn="0" w:firstRowLastColumn="0" w:lastRowFirstColumn="0" w:lastRowLastColumn="0"/>
+            </w:pPr>
+          </w:p>
+        </w:tc>
+      </w:tr>
+    </w:tbl>
     <w:p>
       <w:pPr>
         <w:sectPr>
@@ -680,8 +1082,6 @@
           <w:docGrid w:linePitch="360"/>
         </w:sectPr>
       </w:pPr>
-      <w:bookmarkStart w:id="0" w:name="_GoBack"/>
-      <w:bookmarkEnd w:id="0"/>
     </w:p>
     <w:bookmarkStart w:id="1" w:name="_Toc261004492" w:displacedByCustomXml="next"/>
     <w:sdt>
@@ -5060,7 +5460,7 @@
 </file>
 
 <file path=customXml/itemProps1.xml><?xml version="1.0" encoding="utf-8"?>
-<ds:datastoreItem xmlns:ds="http://schemas.openxmlformats.org/officeDocument/2006/customXml" ds:itemID="{ED6F233E-8CCB-044A-91FB-F156C025EBED}">
+<ds:datastoreItem xmlns:ds="http://schemas.openxmlformats.org/officeDocument/2006/customXml" ds:itemID="{F0C2B45D-7331-2646-BF26-9448B4089550}">
   <ds:schemaRefs>
     <ds:schemaRef ds:uri="http://schemas.openxmlformats.org/officeDocument/2006/bibliography"/>
   </ds:schemaRefs>

</xml_diff>